<commit_message>
Adjusted wording for explanation.
</commit_message>
<xml_diff>
--- a/General/Resources/EasierHamElectrical-General.docx
+++ b/General/Resources/EasierHamElectrical-General.docx
@@ -309,7 +309,7 @@
         <w:rPr>
           <w:noProof/>
         </w:rPr>
-        <w:t>2015-05-27</w:t>
+        <w:t>2015-05-28</w:t>
       </w:r>
       <w:r>
         <w:fldChar w:fldCharType="end"/>
@@ -4126,8 +4126,14 @@
           <w:ilvl w:val="0"/>
           <w:numId w:val="33"/>
         </w:numPr>
-      </w:pPr>
-      <w:r>
+        <w:rPr>
+          <w:b/>
+        </w:rPr>
+      </w:pPr>
+      <w:r>
+        <w:rPr>
+          <w:b/>
+        </w:rPr>
         <w:t>12.2 to 1</w:t>
       </w:r>
     </w:p>
@@ -4169,25 +4175,7 @@
     </w:p>
     <w:p>
       <w:r>
-        <w:t>Reflex answer here would be 150 to 1 and it would be true if we were dealing with voltages. However impedance has square relation with turn ratio. 12</w:t>
-      </w:r>
-      <w:r>
-        <w:rPr>
-          <w:vertAlign w:val="superscript"/>
-        </w:rPr>
-        <w:t>2</w:t>
-      </w:r>
-      <w:r>
-        <w:t xml:space="preserve"> gives us value close to 150 so that one is correct answer.</w:t>
-      </w:r>
-      <w:r>
-        <w:t xml:space="preserve"> This question is kind of </w:t>
-      </w:r>
-      <w:r>
-        <w:t>an oddball</w:t>
-      </w:r>
-      <w:r>
-        <w:t>.</w:t>
+        <w:t>Reflex answer here would be 150 to 1 and it would be true if we were dealing with voltages. However impedance has square relation with turn ratio. Square root of 150 is slightly more than 12 so that one is correct answer. This question is kind of an oddball.</w:t>
       </w:r>
     </w:p>
     <w:p>
@@ -4747,8 +4735,14 @@
           <w:ilvl w:val="0"/>
           <w:numId w:val="39"/>
         </w:numPr>
-      </w:pPr>
-      <w:r>
+        <w:rPr>
+          <w:b/>
+        </w:rPr>
+      </w:pPr>
+      <w:r>
+        <w:rPr>
+          <w:b/>
+        </w:rPr>
         <w:t>A capacitor in parallel</w:t>
       </w:r>
     </w:p>
@@ -10776,7 +10770,7 @@
 </file>
 
 <file path=customXml/itemProps2.xml><?xml version="1.0" encoding="utf-8"?>
-<ds:datastoreItem xmlns:ds="http://schemas.openxmlformats.org/officeDocument/2006/customXml" ds:itemID="{37FE7A3C-19C2-48E3-927F-EA5CC25A1506}">
+<ds:datastoreItem xmlns:ds="http://schemas.openxmlformats.org/officeDocument/2006/customXml" ds:itemID="{11154C94-2467-4BBF-B1BD-16058FE66238}">
   <ds:schemaRefs>
     <ds:schemaRef ds:uri="http://schemas.openxmlformats.org/officeDocument/2006/bibliography"/>
   </ds:schemaRefs>

</xml_diff>